<commit_message>
Technische verslag aangepast + comments sobel
</commit_message>
<xml_diff>
--- a/THO7 Week 4/Technische document - Bryan Baan, Chanan van Ooijen, Mitchell Werensteijn, Lars Veenendaal en Yusuf Syakur.docx
+++ b/THO7 Week 4/Technische document - Bryan Baan, Chanan van Ooijen, Mitchell Werensteijn, Lars Veenendaal en Yusuf Syakur.docx
@@ -10,6 +10,7 @@
           <w:docPartUnique/>
         </w:docPartObj>
       </w:sdtPr>
+      <w:sdtEndPr/>
       <w:sdtContent>
         <w:tbl>
           <w:tblPr>
@@ -58,6 +59,7 @@
                   <w:calendar w:val="gregorian"/>
                 </w:date>
               </w:sdtPr>
+              <w:sdtEndPr/>
               <w:sdtContent>
                 <w:tc>
                   <w:tcPr>
@@ -131,6 +133,7 @@
                   <w:dataBinding w:prefixMappings="xmlns:ns0='http://schemas.openxmlformats.org/officeDocument/2006/extended-properties'" w:xpath="/ns0:Properties[1]/ns0:Company[1]" w:storeItemID="{6668398D-A668-4E3E-A5EB-62B293D839F1}"/>
                   <w:text/>
                 </w:sdtPr>
+                <w:sdtEndPr/>
                 <w:sdtContent>
                   <w:p>
                     <w:pPr>
@@ -227,14 +230,7 @@
                     <w:color w:val="76923C" w:themeColor="accent3" w:themeShade="BF"/>
                     <w:lang w:val="nl-NL"/>
                   </w:rPr>
-                  <w:t xml:space="preserve">Mitchell Werensteijn - </w:t>
-                </w:r>
-                <w:r>
-                  <w:rPr>
-                    <w:color w:val="76923C" w:themeColor="accent3" w:themeShade="BF"/>
-                    <w:lang w:val="nl-NL"/>
-                  </w:rPr>
-                  <w:t>[input studentnr hier]</w:t>
+                  <w:t>Mitchell Werensteijn - [input studentnr hier]</w:t>
                 </w:r>
               </w:p>
               <w:p>
@@ -257,7 +253,7 @@
                     <w:color w:val="76923C" w:themeColor="accent3" w:themeShade="BF"/>
                     <w:lang w:val="nl-NL"/>
                   </w:rPr>
-                  <w:t>[input studentnr hier]</w:t>
+                  <w:t>1633276</w:t>
                 </w:r>
               </w:p>
             </w:tc>
@@ -318,6 +314,7 @@
                     <w:dataBinding w:prefixMappings="xmlns:ns0='http://schemas.openxmlformats.org/package/2006/metadata/core-properties' xmlns:ns1='http://purl.org/dc/elements/1.1/'" w:xpath="/ns0:coreProperties[1]/ns1:title[1]" w:storeItemID="{6C3C8BC8-F283-45AE-878A-BAB7291924A1}"/>
                     <w:text/>
                   </w:sdtPr>
+                  <w:sdtEndPr/>
                   <w:sdtContent>
                     <w:r>
                       <w:rPr>
@@ -360,6 +357,7 @@
                 <w:dataBinding w:prefixMappings="xmlns:ns0='http://schemas.microsoft.com/office/2006/coverPageProps'" w:xpath="/ns0:CoverPageProperties[1]/ns0:Abstract[1]" w:storeItemID="{55AF091B-3C7A-41E3-B477-F2FDAA23CFDA}"/>
                 <w:text/>
               </w:sdtPr>
+              <w:sdtEndPr/>
               <w:sdtContent>
                 <w:tc>
                   <w:tcPr>
@@ -406,6 +404,15 @@
     </w:sdt>
     <w:sdt>
       <w:sdtPr>
+        <w:rPr>
+          <w:rFonts w:asciiTheme="minorHAnsi" w:eastAsiaTheme="minorHAnsi" w:hAnsiTheme="minorHAnsi" w:cstheme="minorBidi"/>
+          <w:b w:val="0"/>
+          <w:bCs w:val="0"/>
+          <w:color w:val="auto"/>
+          <w:sz w:val="22"/>
+          <w:szCs w:val="22"/>
+          <w:lang w:val="nl-NL" w:eastAsia="en-US"/>
+        </w:rPr>
         <w:id w:val="905725232"/>
         <w:docPartObj>
           <w:docPartGallery w:val="Table of Contents"/>
@@ -414,12 +421,7 @@
       </w:sdtPr>
       <w:sdtEndPr>
         <w:rPr>
-          <w:rFonts w:asciiTheme="minorHAnsi" w:eastAsiaTheme="minorHAnsi" w:hAnsiTheme="minorHAnsi" w:cstheme="minorBidi"/>
           <w:noProof/>
-          <w:color w:val="auto"/>
-          <w:sz w:val="22"/>
-          <w:szCs w:val="22"/>
-          <w:lang w:val="nl-NL" w:eastAsia="en-US"/>
         </w:rPr>
       </w:sdtEndPr>
       <w:sdtContent>
@@ -812,19 +814,17 @@
       <w:r>
         <w:br w:type="page"/>
       </w:r>
-      <w:bookmarkStart w:id="0" w:name="_GoBack"/>
-      <w:bookmarkEnd w:id="0"/>
     </w:p>
     <w:p>
       <w:pPr>
         <w:pStyle w:val="Heading1"/>
       </w:pPr>
-      <w:bookmarkStart w:id="1" w:name="_Toc382114710"/>
+      <w:bookmarkStart w:id="0" w:name="_Toc382114710"/>
       <w:r>
         <w:lastRenderedPageBreak/>
         <w:t>Wat gaan we testen?</w:t>
       </w:r>
-      <w:bookmarkEnd w:id="1"/>
+      <w:bookmarkEnd w:id="0"/>
     </w:p>
     <w:p>
       <w:r>
@@ -839,7 +839,13 @@
         <w:t xml:space="preserve"> algoritme gaat bepalen wat hij denkt dat de hoekcoördinaten zijn van de kentekenplaat in een foto. </w:t>
       </w:r>
       <w:r>
-        <w:t>Aan de hand van deze foto voert het algoritme een aantal ingewillekde berekeningen uit en creëert hij als het ware nieuwe plaatjes. Het resultaat zal uiteindelijk 4 hoekpunten moeten opleveren die overeenkomen met de hoekpunten die in het meegeleverde XML file staan.</w:t>
+        <w:t>Aan de hand van deze foto voert het</w:t>
+      </w:r>
+      <w:r>
+        <w:t xml:space="preserve"> algoritme een aantal ingewikkel</w:t>
+      </w:r>
+      <w:r>
+        <w:t>de berekeningen uit en creëert hij als het ware nieuwe plaatjes. Het resultaat zal uiteindelijk 4 hoekpunten moeten opleveren die overeenkomen met de hoekpunten die in het meegeleverde XML file staan.</w:t>
       </w:r>
     </w:p>
     <w:p>
@@ -857,26 +863,162 @@
       <w:pPr>
         <w:pStyle w:val="Heading1"/>
       </w:pPr>
-      <w:bookmarkStart w:id="2" w:name="_Toc382114711"/>
+      <w:bookmarkStart w:id="1" w:name="_Toc382114711"/>
       <w:r>
         <w:t>De te testen algoritmen</w:t>
       </w:r>
-      <w:bookmarkEnd w:id="2"/>
+      <w:bookmarkEnd w:id="1"/>
     </w:p>
     <w:p>
       <w:pPr>
         <w:pStyle w:val="Heading2"/>
       </w:pPr>
-      <w:bookmarkStart w:id="3" w:name="_Toc382114712"/>
+      <w:bookmarkStart w:id="2" w:name="_Toc382114712"/>
       <w:r>
         <w:t>Algoritme 1</w:t>
       </w:r>
-      <w:bookmarkEnd w:id="3"/>
+      <w:bookmarkEnd w:id="2"/>
     </w:p>
     <w:p>
       <w:pPr>
         <w:keepNext/>
       </w:pPr>
+      <w:r>
+        <w:rPr>
+          <w:noProof/>
+        </w:rPr>
+        <mc:AlternateContent>
+          <mc:Choice Requires="wps">
+            <w:drawing>
+              <wp:anchor distT="0" distB="0" distL="114300" distR="114300" simplePos="0" relativeHeight="251666432" behindDoc="0" locked="0" layoutInCell="1" allowOverlap="1" wp14:anchorId="1BC67E9F" wp14:editId="28F467D7">
+                <wp:simplePos x="0" y="0"/>
+                <wp:positionH relativeFrom="column">
+                  <wp:posOffset>3803304</wp:posOffset>
+                </wp:positionH>
+                <wp:positionV relativeFrom="paragraph">
+                  <wp:posOffset>1301230</wp:posOffset>
+                </wp:positionV>
+                <wp:extent cx="3590925" cy="457200"/>
+                <wp:effectExtent l="0" t="0" r="9525" b="0"/>
+                <wp:wrapNone/>
+                <wp:docPr id="11" name="Text Box 11"/>
+                <wp:cNvGraphicFramePr/>
+                <a:graphic xmlns:a="http://schemas.openxmlformats.org/drawingml/2006/main">
+                  <a:graphicData uri="http://schemas.microsoft.com/office/word/2010/wordprocessingShape">
+                    <wps:wsp>
+                      <wps:cNvSpPr txBox="1"/>
+                      <wps:spPr>
+                        <a:xfrm>
+                          <a:off x="0" y="0"/>
+                          <a:ext cx="3590925" cy="457200"/>
+                        </a:xfrm>
+                        <a:prstGeom prst="rect">
+                          <a:avLst/>
+                        </a:prstGeom>
+                        <a:solidFill>
+                          <a:prstClr val="white"/>
+                        </a:solidFill>
+                        <a:ln>
+                          <a:noFill/>
+                        </a:ln>
+                        <a:effectLst/>
+                      </wps:spPr>
+                      <wps:txbx>
+                        <w:txbxContent>
+                          <w:p>
+                            <w:pPr>
+                              <w:pStyle w:val="Caption"/>
+                              <w:rPr>
+                                <w:noProof/>
+                              </w:rPr>
+                            </w:pPr>
+                            <w:r>
+                              <w:t xml:space="preserve">Figuur </w:t>
+                            </w:r>
+                            <w:r>
+                              <w:fldChar w:fldCharType="begin"/>
+                            </w:r>
+                            <w:r>
+                              <w:instrText xml:space="preserve"> SEQ Figuur \* ARABIC </w:instrText>
+                            </w:r>
+                            <w:r>
+                              <w:fldChar w:fldCharType="separate"/>
+                            </w:r>
+                            <w:r>
+                              <w:rPr>
+                                <w:noProof/>
+                              </w:rPr>
+                              <w:t>1</w:t>
+                            </w:r>
+                            <w:r>
+                              <w:fldChar w:fldCharType="end"/>
+                            </w:r>
+                            <w:r>
+                              <w:t xml:space="preserve"> - Thresholding</w:t>
+                            </w:r>
+                          </w:p>
+                        </w:txbxContent>
+                      </wps:txbx>
+                      <wps:bodyPr rot="0" spcFirstLastPara="0" vertOverflow="overflow" horzOverflow="overflow" vert="horz" wrap="square" lIns="0" tIns="0" rIns="0" bIns="0" numCol="1" spcCol="0" rtlCol="0" fromWordArt="0" anchor="t" anchorCtr="0" forceAA="0" compatLnSpc="1">
+                        <a:prstTxWarp prst="textNoShape">
+                          <a:avLst/>
+                        </a:prstTxWarp>
+                        <a:noAutofit/>
+                      </wps:bodyPr>
+                    </wps:wsp>
+                  </a:graphicData>
+                </a:graphic>
+              </wp:anchor>
+            </w:drawing>
+          </mc:Choice>
+          <mc:Fallback>
+            <w:pict>
+              <v:shapetype id="_x0000_t202" coordsize="21600,21600" o:spt="202" path="m,l,21600r21600,l21600,xe">
+                <v:stroke joinstyle="miter"/>
+                <v:path gradientshapeok="t" o:connecttype="rect"/>
+              </v:shapetype>
+              <v:shape id="Text Box 11" o:spid="_x0000_s1026" type="#_x0000_t202" style="position:absolute;margin-left:299.45pt;margin-top:102.45pt;width:282.75pt;height:36pt;z-index:251666432;visibility:visible;mso-wrap-style:square;mso-wrap-distance-left:9pt;mso-wrap-distance-top:0;mso-wrap-distance-right:9pt;mso-wrap-distance-bottom:0;mso-position-horizontal:absolute;mso-position-horizontal-relative:text;mso-position-vertical:absolute;mso-position-vertical-relative:text;v-text-anchor:top" o:gfxdata="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" stroked="f">
+                <v:textbox inset="0,0,0,0">
+                  <w:txbxContent>
+                    <w:p>
+                      <w:pPr>
+                        <w:pStyle w:val="Caption"/>
+                        <w:rPr>
+                          <w:noProof/>
+                        </w:rPr>
+                      </w:pPr>
+                      <w:r>
+                        <w:t xml:space="preserve">Figuur </w:t>
+                      </w:r>
+                      <w:r>
+                        <w:fldChar w:fldCharType="begin"/>
+                      </w:r>
+                      <w:r>
+                        <w:instrText xml:space="preserve"> SEQ Figuur \* ARABIC </w:instrText>
+                      </w:r>
+                      <w:r>
+                        <w:fldChar w:fldCharType="separate"/>
+                      </w:r>
+                      <w:r>
+                        <w:rPr>
+                          <w:noProof/>
+                        </w:rPr>
+                        <w:t>1</w:t>
+                      </w:r>
+                      <w:r>
+                        <w:fldChar w:fldCharType="end"/>
+                      </w:r>
+                      <w:r>
+                        <w:t xml:space="preserve"> - Thresholding</w:t>
+                      </w:r>
+                    </w:p>
+                  </w:txbxContent>
+                </v:textbox>
+              </v:shape>
+            </w:pict>
+          </mc:Fallback>
+        </mc:AlternateContent>
+      </w:r>
       <w:r>
         <w:rPr>
           <w:noProof/>
@@ -947,11 +1089,43 @@
         <w:keepNext/>
       </w:pPr>
       <w:r>
-        <w:t xml:space="preserve">Op dit nieuwe plaatje laten we thresholding los. Dit houdt in dat we voor elke pixel in het plaatje (uitgezonderd de buitenste 5 rijen pixels) kijken wat waarden van de 11 bij 11 neighbourhood is (zie figuur 1). Alle omringende pixel waarden worden bij elkaar opgeteld en gedeeld door het aantal pixels binnen de neighbourhood (121 in dit geval). Het getal wat daar uitkomt, is de zogenaamde mean waarde die wij gebruiken als drempelwaarde. Nu wordt gekeken of de waarde van de pixel waar je op dat moment bent (pixel met rood vakje eromheen in figuur 1) hoger of lager is dan de drempelwaarde. Is de waarde van de pixel hoger dan de drempelwaarde dan zet je de drie kleurkanalen van de pixel op 0 en wordt de pixel zwart. Zo niet (de drempelwaarde is lager dan de pixel waarde) dan zet je de drie kleurkanalen van de pixel op 255 en wordt de pixel wit. De uitkomst </w:t>
+        <w:t xml:space="preserve">Op dit nieuwe plaatje laten we thresholding los. Dit houdt in dat we voor elke pixel in het plaatje (uitgezonderd de buitenste 5 rijen pixels) kijken wat waarden van de 11 bij 11 neighbourhood is (zie figuur 1). Alle omringende pixel waarden worden bij elkaar opgeteld en gedeeld door het aantal pixels binnen de neighbourhood (121 in dit geval). Het getal wat daar uitkomt, is de zogenaamde mean waarde die wij gebruiken als drempelwaarde. Nu wordt gekeken of de waarde van de pixel waar je op dat moment bent (pixel met rood vakje eromheen in figuur 1) hoger of lager is dan de drempelwaarde. Is de waarde van de pixel hoger dan de drempelwaarde dan zet je de drie kleurkanalen van de pixel op 0 en wordt de pixel zwart. Zo niet (de drempelwaarde is lager dan de </w:t>
       </w:r>
       <w:r>
         <w:lastRenderedPageBreak/>
-        <w:t>hiervan wordt opgeslagen als een nieuw plaatje. Op basis van het nieuwe plaatje (dat uitsluitend bestaat uit witte en zwarte pixels) worden 2 histogrammen gemaakt. Dit nieuwe plaatje zal, omdat het wordt opgeslagen als .jpg, allerlei andere kleuren en tinten bevatten. Om het eerste histogram te maken wordt het plaatje uitgelezen regel voor regel in horizontale richting. Per regel wordt het aantal veranderingen van wit naar zwart of zwart naar wit bijgehouden. Op basis daarvan wordt een histogram gemaakt (Bij het kenteken zijn er veel veranderingen van zwart naar wit of andersom en in het histogram is op die plek een grote piek te zien). Om het tweede histogram te maken wordt het plaatje uitgelezen regel voor regel in verticale richting. Per regel wordt het aantal veranderingen van wit naar zwart of zwart naar wit bijgehouden. Op basis daarvan wordt een histogram gemaakt (Bij het kenteken zijn er veel veranderingen van zwart naar wit of andersom en in het histogram is op die plek een grote piek te zien).</w:t>
+        <w:t xml:space="preserve">pixel waarde) dan zet je de drie kleurkanalen van de pixel op 255 en wordt de pixel wit. De uitkomst hiervan wordt opgeslagen als een nieuw plaatje. </w:t>
+      </w:r>
+    </w:p>
+    <w:p>
+      <w:pPr>
+        <w:keepNext/>
+      </w:pPr>
+      <w:r>
+        <w:object w:dxaOrig="11877" w:dyaOrig="5399">
+          <v:shapetype id="_x0000_t75" coordsize="21600,21600" o:spt="75" o:preferrelative="t" path="m@4@5l@4@11@9@11@9@5xe" filled="f" stroked="f">
+            <v:stroke joinstyle="miter"/>
+            <v:formulas>
+              <v:f eqn="if lineDrawn pixelLineWidth 0"/>
+              <v:f eqn="sum @0 1 0"/>
+              <v:f eqn="sum 0 0 @1"/>
+              <v:f eqn="prod @2 1 2"/>
+              <v:f eqn="prod @3 21600 pixelWidth"/>
+              <v:f eqn="prod @3 21600 pixelHeight"/>
+              <v:f eqn="sum @0 0 1"/>
+              <v:f eqn="prod @6 1 2"/>
+              <v:f eqn="prod @7 21600 pixelWidth"/>
+              <v:f eqn="sum @8 21600 0"/>
+              <v:f eqn="prod @7 21600 pixelHeight"/>
+              <v:f eqn="sum @10 21600 0"/>
+            </v:formulas>
+            <v:path o:extrusionok="f" gradientshapeok="t" o:connecttype="rect"/>
+            <o:lock v:ext="edit" aspectratio="t"/>
+          </v:shapetype>
+          <v:shape id="_x0000_i1025" type="#_x0000_t75" style="width:453.1pt;height:205.8pt" o:ole="">
+            <v:imagedata r:id="rId10" o:title=""/>
+          </v:shape>
+          <o:OLEObject Type="Embed" ProgID="Unknown" ShapeID="_x0000_i1025" DrawAspect="Content" ObjectID="_1455864185" r:id="rId11"/>
+        </w:object>
       </w:r>
     </w:p>
     <w:p>
@@ -965,7 +1139,7 @@
         <w:fldChar w:fldCharType="begin"/>
       </w:r>
       <w:r>
-        <w:instrText xml:space="preserve"> SEQ Figure \* ARABIC </w:instrText>
+        <w:instrText xml:space="preserve"> SEQ Figuur \* ARABIC </w:instrText>
       </w:r>
       <w:r>
         <w:fldChar w:fldCharType="separate"/>
@@ -974,29 +1148,89 @@
         <w:rPr>
           <w:noProof/>
         </w:rPr>
-        <w:t>1</w:t>
+        <w:t>2</w:t>
+      </w:r>
+      <w:r>
+        <w:fldChar w:fldCharType="end"/>
+      </w:r>
+      <w:r>
+        <w:t xml:space="preserve"> – Na thresholding</w:t>
+      </w:r>
+    </w:p>
+    <w:p>
+      <w:r>
+        <w:t xml:space="preserve">Nadat het plaatje zwart wit is gemaakt wordt er een edge detection algoritme toegepast. Deze heet de sobel edge detection. </w:t>
+      </w:r>
+      <w:r>
+        <w:t>De algoritme kijkt naar de gradiënt. Dit vertegenwoordigt de intensiteitsverandering in het plaatje. Om de verandering te zoeken worden twee maskers toegepast aan het plaatje. Één voor de intensiteitsverandering in de X richting en een tweede voor de Y richting. Deze gradiënten worden bij elkaar opgeteld en zo krijg je de edges.</w:t>
+      </w:r>
+    </w:p>
+    <w:p>
+      <w:pPr>
+        <w:keepNext/>
+      </w:pPr>
+      <w:r>
+        <w:object w:dxaOrig="11877" w:dyaOrig="5399">
+          <v:shape id="_x0000_i1026" type="#_x0000_t75" style="width:453.1pt;height:205.8pt" o:ole="">
+            <v:imagedata r:id="rId12" o:title=""/>
+          </v:shape>
+          <o:OLEObject Type="Embed" ProgID="Unknown" ShapeID="_x0000_i1026" DrawAspect="Content" ObjectID="_1455864186" r:id="rId13"/>
+        </w:object>
+      </w:r>
+    </w:p>
+    <w:p>
+      <w:pPr>
+        <w:pStyle w:val="Caption"/>
+      </w:pPr>
+      <w:r>
+        <w:t xml:space="preserve">Figuur </w:t>
+      </w:r>
+      <w:r>
+        <w:fldChar w:fldCharType="begin"/>
+      </w:r>
+      <w:r>
+        <w:instrText xml:space="preserve"> SEQ Figuur \* ARABIC </w:instrText>
+      </w:r>
+      <w:r>
+        <w:fldChar w:fldCharType="separate"/>
       </w:r>
       <w:r>
         <w:rPr>
           <w:noProof/>
         </w:rPr>
+        <w:t>3</w:t>
+      </w:r>
+      <w:r>
         <w:fldChar w:fldCharType="end"/>
+      </w:r>
+      <w:r>
+        <w:t xml:space="preserve"> – Na sobel edge detection</w:t>
       </w:r>
     </w:p>
     <w:p>
-      <w:r>
-        <w:t>Helaas werkt dit algoritme nog niet optimaal.</w:t>
+      <w:pPr>
+        <w:keepNext/>
+      </w:pPr>
+      <w:r>
+        <w:t xml:space="preserve">Op basis van het nieuwe plaatje (dat uitsluitend bestaat uit witte en zwarte pixels) worden 2 histogrammen gemaakt. Dit nieuwe plaatje zal, omdat het wordt opgeslagen als .jpg, allerlei andere kleuren en tinten bevatten. Om het eerste histogram te maken wordt het plaatje uitgelezen regel voor regel in horizontale richting. Per regel wordt het aantal veranderingen van wit naar zwart of zwart naar wit bijgehouden. Op basis daarvan wordt een histogram gemaakt (Bij het kenteken zijn er veel veranderingen van zwart naar wit of andersom en in het histogram is op die plek een grote piek </w:t>
+      </w:r>
+      <w:r>
+        <w:lastRenderedPageBreak/>
+        <w:t>te zien). Om het tweede histogram te maken wordt het plaatje uitgelezen regel voor regel in verticale richting. Per regel wordt het aantal veranderingen van wit naar zwart of zwart naar wit bijgehouden. Op basis daarvan wordt een histogram gemaakt (Bij het kenteken zijn er veel veranderingen van zwart naar wit of andersom en in het histogram is op die plek een grote piek te zien).</w:t>
+      </w:r>
+      <w:r>
+        <w:t xml:space="preserve"> </w:t>
       </w:r>
     </w:p>
     <w:p>
       <w:pPr>
         <w:pStyle w:val="Heading2"/>
       </w:pPr>
-      <w:bookmarkStart w:id="4" w:name="_Toc382114713"/>
+      <w:bookmarkStart w:id="3" w:name="_Toc382114713"/>
       <w:r>
         <w:t>Algoritme 2</w:t>
       </w:r>
-      <w:bookmarkEnd w:id="4"/>
+      <w:bookmarkEnd w:id="3"/>
     </w:p>
     <w:p>
       <w:r>
@@ -1027,7 +1261,7 @@
                     </pic:cNvPicPr>
                   </pic:nvPicPr>
                   <pic:blipFill>
-                    <a:blip r:embed="rId10" cstate="print">
+                    <a:blip r:embed="rId14" cstate="print">
                       <a:extLst>
                         <a:ext uri="{28A0092B-C50C-407E-A947-70E740481C1C}">
                           <a14:useLocalDpi xmlns:a14="http://schemas.microsoft.com/office/drawing/2010/main" val="0"/>
@@ -1088,7 +1322,7 @@
                     </pic:cNvPicPr>
                   </pic:nvPicPr>
                   <pic:blipFill>
-                    <a:blip r:embed="rId11" cstate="print">
+                    <a:blip r:embed="rId15" cstate="print">
                       <a:extLst>
                         <a:ext uri="{28A0092B-C50C-407E-A947-70E740481C1C}">
                           <a14:useLocalDpi xmlns:a14="http://schemas.microsoft.com/office/drawing/2010/main" val="0"/>
@@ -1158,7 +1392,7 @@
                     </pic:cNvPicPr>
                   </pic:nvPicPr>
                   <pic:blipFill>
-                    <a:blip r:embed="rId12" cstate="print">
+                    <a:blip r:embed="rId16" cstate="print">
                       <a:extLst>
                         <a:ext uri="{28A0092B-C50C-407E-A947-70E740481C1C}">
                           <a14:useLocalDpi xmlns:a14="http://schemas.microsoft.com/office/drawing/2010/main" val="0"/>
@@ -1229,7 +1463,7 @@
                     </pic:cNvPicPr>
                   </pic:nvPicPr>
                   <pic:blipFill>
-                    <a:blip r:embed="rId13" cstate="print">
+                    <a:blip r:embed="rId17" cstate="print">
                       <a:extLst>
                         <a:ext uri="{28A0092B-C50C-407E-A947-70E740481C1C}">
                           <a14:useLocalDpi xmlns:a14="http://schemas.microsoft.com/office/drawing/2010/main" val="0"/>
@@ -1270,27 +1504,28 @@
       <w:pPr>
         <w:pStyle w:val="Heading1"/>
       </w:pPr>
-      <w:bookmarkStart w:id="5" w:name="_Toc382114714"/>
+      <w:bookmarkStart w:id="4" w:name="_Toc382114714"/>
       <w:r>
         <w:t>Hoe is de test verlopen</w:t>
       </w:r>
       <w:r>
         <w:t xml:space="preserve"> + resultaten</w:t>
       </w:r>
-      <w:bookmarkEnd w:id="5"/>
+      <w:bookmarkEnd w:id="4"/>
     </w:p>
     <w:p>
       <w:r>
-        <w:t>De tests van het eerste algoritme zijn minder goed verlopen dan verwacht. Het bleek achteraf een moeilijke taak om het algoritme volledig functionerend te krijgen. Dit heeft dan ook geen goede testresultaten opgeleverd. De plaatjes die wij als resultaat kregen waren niet mee te werken en moesten nog op talloze andere manieren verwerkt worden</w:t>
-      </w:r>
-      <w:r>
-        <w:t xml:space="preserve"> om daadwerkelijk een goed resultaat op te leveren.</w:t>
+        <w:t>De tests van het eerste algoritme zijn mi</w:t>
+      </w:r>
+      <w:r>
+        <w:t xml:space="preserve">nder goed verlopen dan verwacht. De histogrammen die werden gegenereerd waren niet te gebruiken om te kenteken te lokalizeren. We vermoeden dat het ligt aan de sobel edge detection. Omdat de sobel edge detection ook randen detetecteert zoals bossen en dergelijke, is het onmogelijk om de coordinaten van de kenteken te zoeken aan de hand van het aantal randen per rij pixels. Als we gebruik hadden gemaakt van canny edge detection, die echter alleen de sterke randen pakt, dan zou in theorie de bossen niet herkent moeten worden maar het kenteken wel. </w:t>
       </w:r>
     </w:p>
     <w:p>
       <w:r>
         <w:rPr>
           <w:noProof/>
+          <w:lang w:eastAsia="nl-NL"/>
         </w:rPr>
         <w:drawing>
           <wp:anchor distT="0" distB="0" distL="114300" distR="114300" simplePos="0" relativeHeight="251659264" behindDoc="1" locked="0" layoutInCell="1" allowOverlap="1" wp14:anchorId="4330A05F" wp14:editId="3B8539F3">
@@ -1326,7 +1561,7 @@
                     </pic:cNvPicPr>
                   </pic:nvPicPr>
                   <pic:blipFill>
-                    <a:blip r:embed="rId14" cstate="print">
+                    <a:blip r:embed="rId18" cstate="print">
                       <a:extLst>
                         <a:ext uri="{28A0092B-C50C-407E-A947-70E740481C1C}">
                           <a14:useLocalDpi xmlns:a14="http://schemas.microsoft.com/office/drawing/2010/main" val="0"/>
@@ -1402,7 +1637,7 @@
                     </pic:cNvPicPr>
                   </pic:nvPicPr>
                   <pic:blipFill>
-                    <a:blip r:embed="rId15" cstate="print">
+                    <a:blip r:embed="rId19" cstate="print">
                       <a:extLst>
                         <a:ext uri="{28A0092B-C50C-407E-A947-70E740481C1C}">
                           <a14:useLocalDpi xmlns:a14="http://schemas.microsoft.com/office/drawing/2010/main" val="0"/>
@@ -1487,7 +1722,7 @@
                     </pic:cNvPicPr>
                   </pic:nvPicPr>
                   <pic:blipFill>
-                    <a:blip r:embed="rId16" cstate="print">
+                    <a:blip r:embed="rId20" cstate="print">
                       <a:extLst>
                         <a:ext uri="{28A0092B-C50C-407E-A947-70E740481C1C}">
                           <a14:useLocalDpi xmlns:a14="http://schemas.microsoft.com/office/drawing/2010/main" val="0"/>
@@ -1563,7 +1798,7 @@
                     </pic:cNvPicPr>
                   </pic:nvPicPr>
                   <pic:blipFill>
-                    <a:blip r:embed="rId17" cstate="print">
+                    <a:blip r:embed="rId21" cstate="print">
                       <a:extLst>
                         <a:ext uri="{28A0092B-C50C-407E-A947-70E740481C1C}">
                           <a14:useLocalDpi xmlns:a14="http://schemas.microsoft.com/office/drawing/2010/main" val="0"/>
@@ -1611,11 +1846,21 @@
     <w:p/>
     <w:p>
       <w:r>
+        <w:lastRenderedPageBreak/>
         <w:t>Zoals te zien is op dit plaatje zijn de middelste letters, FF, niet goed zichtbaar op het verwerkte plaatje. Over het algemeen is het algoritme gelukt voor 8/11 plaatjes wat geen slecht resultaat is.</w:t>
       </w:r>
+      <w:r>
+        <w:t xml:space="preserve"> </w:t>
+      </w:r>
+      <w:r>
+        <w:t>De gevonden coordinaten worden vergeleken met de coordinaten in het xml bestand. De nauwkeurigheid van onze algoritme is hieronder uitgedrukt in percentage:</w:t>
+      </w:r>
+      <w:bookmarkStart w:id="5" w:name="_GoBack"/>
+      <w:bookmarkEnd w:id="5"/>
     </w:p>
+    <w:p/>
     <w:sectPr>
-      <w:footerReference w:type="default" r:id="rId18"/>
+      <w:footerReference w:type="default" r:id="rId22"/>
       <w:pgSz w:w="11906" w:h="16838"/>
       <w:pgMar w:top="1417" w:right="1417" w:bottom="1417" w:left="1417" w:header="708" w:footer="708" w:gutter="0"/>
       <w:pgNumType w:start="0"/>
@@ -1686,7 +1931,7 @@
           <w:rPr>
             <w:noProof/>
           </w:rPr>
-          <w:t>4</w:t>
+          <w:t>6</w:t>
         </w:r>
         <w:r>
           <w:rPr>
@@ -2729,35 +2974,6 @@
         </w:p>
       </w:docPartBody>
     </w:docPart>
-    <w:docPart>
-      <w:docPartPr>
-        <w:name w:val="42BDF9E5147A483BB415D1C4D9AAFDEF"/>
-        <w:category>
-          <w:name w:val="General"/>
-          <w:gallery w:val="placeholder"/>
-        </w:category>
-        <w:types>
-          <w:type w:val="bbPlcHdr"/>
-        </w:types>
-        <w:behaviors>
-          <w:behavior w:val="content"/>
-        </w:behaviors>
-        <w:guid w:val="{C77D41DB-B887-4A30-9C6F-E3A993159EE1}"/>
-      </w:docPartPr>
-      <w:docPartBody>
-        <w:p>
-          <w:pPr>
-            <w:pStyle w:val="42BDF9E5147A483BB415D1C4D9AAFDEF"/>
-          </w:pPr>
-          <w:r>
-            <w:rPr>
-              <w:color w:val="7F7F7F" w:themeColor="background1" w:themeShade="7F"/>
-            </w:rPr>
-            <w:t>[Type the abstract of the document here. The abstract is typically a short summary of the contents of the document. Type the abstract of the document here. The abstract is typically a short summary of the contents of the document.]</w:t>
-          </w:r>
-        </w:p>
-      </w:docPartBody>
-    </w:docPart>
   </w:docParts>
 </w:glossaryDocument>
 </file>
@@ -2776,7 +2992,7 @@
     <w:charset w:val="00"/>
     <w:family w:val="roman"/>
     <w:pitch w:val="variable"/>
-    <w:sig w:usb0="E0002AFF" w:usb1="C0007843" w:usb2="00000009" w:usb3="00000000" w:csb0="000001FF" w:csb1="00000000"/>
+    <w:sig w:usb0="E0002AFF" w:usb1="C0007841" w:usb2="00000009" w:usb3="00000000" w:csb0="000001FF" w:csb1="00000000"/>
   </w:font>
   <w:font w:name="Cambria">
     <w:panose1 w:val="02040503050406030204"/>
@@ -2811,7 +3027,9 @@
   <w:rsids>
     <w:rsidRoot w:val="008746B9"/>
     <w:rsid w:val="006616DC"/>
+    <w:rsid w:val="007C4D98"/>
     <w:rsid w:val="008746B9"/>
+    <w:rsid w:val="00BF7CFD"/>
   </w:rsids>
   <m:mathPr>
     <m:mathFont m:val="Cambria Math"/>
@@ -3569,7 +3787,7 @@
 </file>
 
 <file path=customXml/itemProps2.xml><?xml version="1.0" encoding="utf-8"?>
-<ds:datastoreItem xmlns:ds="http://schemas.openxmlformats.org/officeDocument/2006/customXml" ds:itemID="{1D8150BA-FE1A-4695-8D2A-1524FD8851DB}">
+<ds:datastoreItem xmlns:ds="http://schemas.openxmlformats.org/officeDocument/2006/customXml" ds:itemID="{81460EF3-82C5-4698-A6DF-8BD3EDD12DA3}">
   <ds:schemaRefs>
     <ds:schemaRef ds:uri="http://schemas.openxmlformats.org/officeDocument/2006/bibliography"/>
   </ds:schemaRefs>

</xml_diff>